<commit_message>
Added Final Report. Closes #9
</commit_message>
<xml_diff>
--- a/assignment3/report.docx
+++ b/assignment3/report.docx
@@ -92,7 +92,7 @@
       </w:pPr>
       <w:r>
         <w:rPr/>
-        <w:t xml:space="preserve">The configuration I am using to run this assignment is this one: </w:t>
+        <w:t xml:space="preserve">The configuration I am using to run this assignment is this: </w:t>
       </w:r>
       <w:hyperlink r:id="rId3">
         <w:r>
@@ -102,12 +102,10 @@
           <w:t>https://github.com/drkostas/DSE512-playground/blob/master/confs/assignment3_local_tcga.yml</w:t>
         </w:r>
       </w:hyperlink>
-      <w:hyperlink r:id="rId4">
-        <w:r>
-          <w:rPr/>
-          <w:t xml:space="preserve"> </w:t>
-        </w:r>
-      </w:hyperlink>
+      <w:r>
+        <w:rPr/>
+        <w:t xml:space="preserve"> </w:t>
+      </w:r>
     </w:p>
     <w:p>
       <w:pPr>
@@ -133,7 +131,7 @@
         <w:rPr/>
         <w:t xml:space="preserve"> folder: </w:t>
       </w:r>
-      <w:hyperlink r:id="rId5">
+      <w:hyperlink r:id="rId4">
         <w:r>
           <w:rPr>
             <w:rStyle w:val="InternetLink"/>
@@ -249,7 +247,15 @@
       </w:r>
       <w:r>
         <w:rPr/>
-        <w:t xml:space="preserve">: The (improved) vectorized </w:t>
+        <w:t xml:space="preserve">: </w:t>
+      </w:r>
+      <w:r>
+        <w:rPr/>
+        <w:t xml:space="preserve">My </w:t>
+      </w:r>
+      <w:r>
+        <w:rPr/>
+        <w:t xml:space="preserve">vectorized </w:t>
       </w:r>
       <w:r>
         <w:rPr>
@@ -260,7 +266,15 @@
       </w:r>
       <w:r>
         <w:rPr/>
-        <w:t xml:space="preserve"> version that I created in the previous assignment.</w:t>
+        <w:t xml:space="preserve"> version that I created in the previous assignment </w:t>
+      </w:r>
+      <w:r>
+        <w:rPr/>
+        <w:t>by improving Jacob’s vectorized</w:t>
+      </w:r>
+      <w:r>
+        <w:rPr/>
+        <w:t>.</w:t>
       </w:r>
     </w:p>
     <w:p>
@@ -434,7 +448,7 @@
       </w:r>
       <w:r>
         <w:rPr/>
-        <w:t xml:space="preserve">from either </w:t>
+        <w:t xml:space="preserve">by calling either </w:t>
       </w:r>
       <w:r>
         <w:rPr>
@@ -508,7 +522,7 @@
           <w:b w:val="false"/>
           <w:bCs w:val="false"/>
         </w:rPr>
-        <w:t xml:space="preserve"> implementation. It’s not in a class </w:t>
+        <w:t xml:space="preserve"> implementation.</w:t>
       </w:r>
     </w:p>
     <w:p>
@@ -551,7 +565,7 @@
         </w:rPr>
         <w:t xml:space="preserve">: cProfile ContextManager-Decorator for profiling functions or code blocks - </w:t>
       </w:r>
-      <w:hyperlink r:id="rId6">
+      <w:hyperlink r:id="rId5">
         <w:r>
           <w:rPr>
             <w:rStyle w:val="InternetLink"/>
@@ -585,7 +599,7 @@
         </w:rPr>
         <w:t xml:space="preserve">:  ContextManager-Decorator for timing functions or code blocks - </w:t>
       </w:r>
-      <w:hyperlink r:id="rId7">
+      <w:hyperlink r:id="rId6">
         <w:r>
           <w:rPr>
             <w:rStyle w:val="InternetLink"/>
@@ -595,7 +609,7 @@
           <w:t>https://github.com/drkostas/DSE512-playground/blob/master/playground/timing_tools/timeit.py</w:t>
         </w:r>
       </w:hyperlink>
-      <w:hyperlink r:id="rId8">
+      <w:hyperlink r:id="rId7">
         <w:r>
           <w:rPr>
             <w:b w:val="false"/>
@@ -619,8 +633,34 @@
           <w:b w:val="false"/>
           <w:bCs w:val="false"/>
         </w:rPr>
-        <w:t>Logs:</w:t>
-      </w:r>
+        <w:t>Profiling raw results &amp; screenshots</w:t>
+      </w:r>
+      <w:r>
+        <w:rPr>
+          <w:b w:val="false"/>
+          <w:bCs w:val="false"/>
+        </w:rPr>
+        <w:t xml:space="preserve">: </w:t>
+      </w:r>
+      <w:hyperlink r:id="rId8">
+        <w:r>
+          <w:rPr>
+            <w:rStyle w:val="InternetLink"/>
+            <w:b w:val="false"/>
+            <w:bCs w:val="false"/>
+          </w:rPr>
+          <w:t>https://github.com/drkostas/DSE512-playground/tree/master/outputs/final/assignment3/profiling</w:t>
+        </w:r>
+      </w:hyperlink>
+      <w:hyperlink r:id="rId9">
+        <w:r>
+          <w:rPr>
+            <w:b w:val="false"/>
+            <w:bCs w:val="false"/>
+          </w:rPr>
+          <w:t xml:space="preserve"> </w:t>
+        </w:r>
+      </w:hyperlink>
     </w:p>
     <w:p>
       <w:pPr>
@@ -636,8 +676,34 @@
           <w:b w:val="false"/>
           <w:bCs w:val="false"/>
         </w:rPr>
-        <w:t>Screenshots:</w:t>
-      </w:r>
+        <w:t>Runtime results &amp; Amdahl Plots</w:t>
+      </w:r>
+      <w:r>
+        <w:rPr>
+          <w:b w:val="false"/>
+          <w:bCs w:val="false"/>
+        </w:rPr>
+        <w:t xml:space="preserve">: </w:t>
+      </w:r>
+      <w:hyperlink r:id="rId10">
+        <w:r>
+          <w:rPr>
+            <w:rStyle w:val="InternetLink"/>
+            <w:b w:val="false"/>
+            <w:bCs w:val="false"/>
+          </w:rPr>
+          <w:t>https://github.com/drkostas/DSE512-playground/tree/master/outputs/final/assignment3/results</w:t>
+        </w:r>
+      </w:hyperlink>
+      <w:hyperlink r:id="rId11">
+        <w:r>
+          <w:rPr>
+            <w:b w:val="false"/>
+            <w:bCs w:val="false"/>
+          </w:rPr>
+          <w:t xml:space="preserve"> </w:t>
+        </w:r>
+      </w:hyperlink>
     </w:p>
     <w:p>
       <w:pPr>
@@ -837,6 +903,53 @@
         <w:rPr/>
       </w:pPr>
       <w:r>
+        <w:drawing>
+          <wp:anchor behindDoc="0" distT="0" distB="0" distL="0" distR="0" simplePos="0" locked="0" layoutInCell="1" allowOverlap="1" relativeHeight="11">
+            <wp:simplePos x="0" y="0"/>
+            <wp:positionH relativeFrom="column">
+              <wp:posOffset>70485</wp:posOffset>
+            </wp:positionH>
+            <wp:positionV relativeFrom="paragraph">
+              <wp:posOffset>1148715</wp:posOffset>
+            </wp:positionV>
+            <wp:extent cx="5903595" cy="3672840"/>
+            <wp:effectExtent l="0" t="0" r="0" b="0"/>
+            <wp:wrapSquare wrapText="largest"/>
+            <wp:docPr id="1" name="Image10" descr=""/>
+            <wp:cNvGraphicFramePr>
+              <a:graphicFrameLocks xmlns:a="http://schemas.openxmlformats.org/drawingml/2006/main" noChangeAspect="1"/>
+            </wp:cNvGraphicFramePr>
+            <a:graphic xmlns:a="http://schemas.openxmlformats.org/drawingml/2006/main">
+              <a:graphicData uri="http://schemas.openxmlformats.org/drawingml/2006/picture">
+                <pic:pic xmlns:pic="http://schemas.openxmlformats.org/drawingml/2006/picture">
+                  <pic:nvPicPr>
+                    <pic:cNvPr id="1" name="Image10" descr=""/>
+                    <pic:cNvPicPr>
+                      <a:picLocks noChangeAspect="1" noChangeArrowheads="1"/>
+                    </pic:cNvPicPr>
+                  </pic:nvPicPr>
+                  <pic:blipFill>
+                    <a:blip r:embed="rId12"/>
+                    <a:stretch>
+                      <a:fillRect/>
+                    </a:stretch>
+                  </pic:blipFill>
+                  <pic:spPr bwMode="auto">
+                    <a:xfrm>
+                      <a:off x="0" y="0"/>
+                      <a:ext cx="5903595" cy="3672840"/>
+                    </a:xfrm>
+                    <a:prstGeom prst="rect">
+                      <a:avLst/>
+                    </a:prstGeom>
+                  </pic:spPr>
+                </pic:pic>
+              </a:graphicData>
+            </a:graphic>
+          </wp:anchor>
+        </w:drawing>
+      </w:r>
+      <w:r>
         <w:rPr>
           <w:b w:val="false"/>
           <w:bCs w:val="false"/>
@@ -848,7 +961,7 @@
           <w:b w:val="false"/>
           <w:bCs w:val="false"/>
         </w:rPr>
-        <w:t>then refactored</w:t>
+        <w:t>refactored</w:t>
       </w:r>
       <w:r>
         <w:rPr>
@@ -886,14 +999,46 @@
           <w:bCs w:val="false"/>
           <w:u w:val="none"/>
         </w:rPr>
-        <w:t xml:space="preserve"> function which calls the </w:t>
-      </w:r>
-      <w:r>
-        <w:rPr>
-          <w:b/>
-          <w:bCs/>
+        <w:t xml:space="preserve"> </w:t>
+      </w:r>
+      <w:r>
+        <w:rPr>
+          <w:b w:val="false"/>
+          <w:bCs w:val="false"/>
           <w:u w:val="none"/>
         </w:rPr>
+        <w:t>sub-</w:t>
+      </w:r>
+      <w:r>
+        <w:rPr>
+          <w:b w:val="false"/>
+          <w:bCs w:val="false"/>
+          <w:u w:val="none"/>
+        </w:rPr>
+        <w:t xml:space="preserve">function which </w:t>
+      </w:r>
+      <w:r>
+        <w:rPr>
+          <w:b w:val="false"/>
+          <w:bCs w:val="false"/>
+          <w:u w:val="none"/>
+        </w:rPr>
+        <w:t>in turn</w:t>
+      </w:r>
+      <w:r>
+        <w:rPr>
+          <w:b w:val="false"/>
+          <w:bCs w:val="false"/>
+          <w:u w:val="none"/>
+        </w:rPr>
+        <w:t xml:space="preserve"> calls the </w:t>
+      </w:r>
+      <w:r>
+        <w:rPr>
+          <w:b/>
+          <w:bCs/>
+          <w:u w:val="none"/>
+        </w:rPr>
         <w:t>_compute_distances()</w:t>
       </w:r>
       <w:r>
@@ -934,14 +1079,46 @@
           <w:bCs w:val="false"/>
           <w:u w:val="none"/>
         </w:rPr>
-        <w:t xml:space="preserve"> functions to run each individual step of the algorithm. Each implementations calls different function for these steps, for example, </w:t>
-      </w:r>
-      <w:r>
-        <w:rPr>
-          <w:b/>
-          <w:bCs/>
+        <w:t xml:space="preserve"> functions to run each individual step of the algorithm. Each implementation </w:t>
+      </w:r>
+      <w:r>
+        <w:rPr>
+          <w:b w:val="false"/>
+          <w:bCs w:val="false"/>
           <w:u w:val="none"/>
         </w:rPr>
+        <w:t>has</w:t>
+      </w:r>
+      <w:r>
+        <w:rPr>
+          <w:b w:val="false"/>
+          <w:bCs w:val="false"/>
+          <w:u w:val="none"/>
+        </w:rPr>
+        <w:t xml:space="preserve"> different function</w:t>
+      </w:r>
+      <w:r>
+        <w:rPr>
+          <w:b w:val="false"/>
+          <w:bCs w:val="false"/>
+          <w:u w:val="none"/>
+        </w:rPr>
+        <w:t>s</w:t>
+      </w:r>
+      <w:r>
+        <w:rPr>
+          <w:b w:val="false"/>
+          <w:bCs w:val="false"/>
+          <w:u w:val="none"/>
+        </w:rPr>
+        <w:t xml:space="preserve"> for these steps, for example, </w:t>
+      </w:r>
+      <w:r>
+        <w:rPr>
+          <w:b/>
+          <w:bCs/>
+          <w:u w:val="none"/>
+        </w:rPr>
         <w:t>run_vectorized_jacob()</w:t>
       </w:r>
       <w:r>
@@ -966,7 +1143,15 @@
           <w:bCs w:val="false"/>
           <w:u w:val="none"/>
         </w:rPr>
-        <w:t xml:space="preserve"> etc. If this is not clear enough, feel free to ask me and I can elaborate more.</w:t>
+        <w:t xml:space="preserve"> etc. If this is not clear enough, feel free to ask me and I can elaborate more. </w:t>
+      </w:r>
+      <w:r>
+        <w:rPr>
+          <w:b w:val="false"/>
+          <w:bCs w:val="false"/>
+          <w:u w:val="none"/>
+        </w:rPr>
+        <w:t>Example:</w:t>
       </w:r>
     </w:p>
     <w:p>
@@ -978,23 +1163,6 @@
         </w:numPr>
         <w:rPr/>
       </w:pPr>
-      <w:r>
-        <w:rPr/>
-      </w:r>
-    </w:p>
-    <w:p>
-      <w:pPr>
-        <w:pStyle w:val="Heading1"/>
-        <w:numPr>
-          <w:ilvl w:val="0"/>
-          <w:numId w:val="1"/>
-        </w:numPr>
-        <w:rPr/>
-      </w:pPr>
-      <w:r>
-        <w:rPr/>
-        <w:br/>
-      </w:r>
       <w:r>
         <w:rPr/>
         <w:t>2. Profile kmeans.py</w:t>
@@ -1235,7 +1403,19 @@
             </w:pPr>
             <w:r>
               <w:rPr/>
-              <w:t>90.5(s) – 99.82%</w:t>
+              <w:t>627.4</w:t>
+            </w:r>
+            <w:r>
+              <w:rPr/>
+              <w:t>(s) – 99.8</w:t>
+            </w:r>
+            <w:r>
+              <w:rPr/>
+              <w:t>3</w:t>
+            </w:r>
+            <w:r>
+              <w:rPr/>
+              <w:t>%</w:t>
             </w:r>
           </w:p>
         </w:tc>
@@ -1256,7 +1436,19 @@
             </w:pPr>
             <w:r>
               <w:rPr/>
-              <w:t>0.531(s) – 76.17%</w:t>
+              <w:t>3.27</w:t>
+            </w:r>
+            <w:r>
+              <w:rPr/>
+              <w:t>(s) – 76.1</w:t>
+            </w:r>
+            <w:r>
+              <w:rPr/>
+              <w:t>6</w:t>
+            </w:r>
+            <w:r>
+              <w:rPr/>
+              <w:t>%</w:t>
             </w:r>
           </w:p>
         </w:tc>
@@ -1279,7 +1471,19 @@
             </w:pPr>
             <w:r>
               <w:rPr/>
-              <w:t>0.205(s) – 50.72%</w:t>
+              <w:t>1.336</w:t>
+            </w:r>
+            <w:r>
+              <w:rPr/>
+              <w:t>(s) – 5</w:t>
+            </w:r>
+            <w:r>
+              <w:rPr/>
+              <w:t>2.22</w:t>
+            </w:r>
+            <w:r>
+              <w:rPr/>
+              <w:t>%</w:t>
             </w:r>
           </w:p>
         </w:tc>
@@ -1331,7 +1535,23 @@
             </w:pPr>
             <w:r>
               <w:rPr/>
-              <w:t>0.00496(s) – 0.01%</w:t>
+              <w:t>0.0</w:t>
+            </w:r>
+            <w:r>
+              <w:rPr/>
+              <w:t>311</w:t>
+            </w:r>
+            <w:r>
+              <w:rPr/>
+              <w:t>(s) – 0.0</w:t>
+            </w:r>
+            <w:r>
+              <w:rPr/>
+              <w:t>0005</w:t>
+            </w:r>
+            <w:r>
+              <w:rPr/>
+              <w:t>%</w:t>
             </w:r>
           </w:p>
         </w:tc>
@@ -1352,7 +1572,23 @@
             </w:pPr>
             <w:r>
               <w:rPr/>
-              <w:t>0.00545(s) – 0.78%</w:t>
+              <w:t>0.0</w:t>
+            </w:r>
+            <w:r>
+              <w:rPr/>
+              <w:t>324</w:t>
+            </w:r>
+            <w:r>
+              <w:rPr/>
+              <w:t>(s) – 0.7</w:t>
+            </w:r>
+            <w:r>
+              <w:rPr/>
+              <w:t>5</w:t>
+            </w:r>
+            <w:r>
+              <w:rPr/>
+              <w:t>%</w:t>
             </w:r>
           </w:p>
         </w:tc>
@@ -1375,7 +1611,23 @@
             </w:pPr>
             <w:r>
               <w:rPr/>
-              <w:t>0.000122(s) – 0.03%</w:t>
+              <w:t>0.000</w:t>
+            </w:r>
+            <w:r>
+              <w:rPr/>
+              <w:t>4</w:t>
+            </w:r>
+            <w:r>
+              <w:rPr/>
+              <w:t>(s) – 0.0</w:t>
+            </w:r>
+            <w:r>
+              <w:rPr/>
+              <w:t>2</w:t>
+            </w:r>
+            <w:r>
+              <w:rPr/>
+              <w:t>%</w:t>
             </w:r>
           </w:p>
         </w:tc>
@@ -1427,7 +1679,19 @@
             </w:pPr>
             <w:r>
               <w:rPr/>
-              <w:t>0.162(s) - 0.18%</w:t>
+              <w:t>1.02</w:t>
+            </w:r>
+            <w:r>
+              <w:rPr/>
+              <w:t>(s) - 0.1</w:t>
+            </w:r>
+            <w:r>
+              <w:rPr/>
+              <w:t>6</w:t>
+            </w:r>
+            <w:r>
+              <w:rPr/>
+              <w:t>%</w:t>
             </w:r>
           </w:p>
         </w:tc>
@@ -1448,7 +1712,23 @@
             </w:pPr>
             <w:r>
               <w:rPr/>
-              <w:t>0.16(s) – 22.91%</w:t>
+              <w:t>0.</w:t>
+            </w:r>
+            <w:r>
+              <w:rPr/>
+              <w:t>9901</w:t>
+            </w:r>
+            <w:r>
+              <w:rPr/>
+              <w:t>(s) – 2</w:t>
+            </w:r>
+            <w:r>
+              <w:rPr/>
+              <w:t>3.06</w:t>
+            </w:r>
+            <w:r>
+              <w:rPr/>
+              <w:t>%</w:t>
             </w:r>
           </w:p>
         </w:tc>
@@ -1471,7 +1751,19 @@
             </w:pPr>
             <w:r>
               <w:rPr/>
-              <w:t>0.198(s) – 48.99%</w:t>
+              <w:t>1.221</w:t>
+            </w:r>
+            <w:r>
+              <w:rPr/>
+              <w:t>(s) – 4</w:t>
+            </w:r>
+            <w:r>
+              <w:rPr/>
+              <w:t>7.72</w:t>
+            </w:r>
+            <w:r>
+              <w:rPr/>
+              <w:t>%</w:t>
             </w:r>
           </w:p>
         </w:tc>
@@ -1523,7 +1815,11 @@
             </w:pPr>
             <w:r>
               <w:rPr/>
-              <w:t>90.7(s) – 100%</w:t>
+              <w:t>628.5</w:t>
+            </w:r>
+            <w:r>
+              <w:rPr/>
+              <w:t>(s) – 100%</w:t>
             </w:r>
           </w:p>
         </w:tc>
@@ -1544,7 +1840,11 @@
             </w:pPr>
             <w:r>
               <w:rPr/>
-              <w:t>0.697(s) – 100%</w:t>
+              <w:t>4.294</w:t>
+            </w:r>
+            <w:r>
+              <w:rPr/>
+              <w:t>(s) – 100%</w:t>
             </w:r>
           </w:p>
         </w:tc>
@@ -1567,7 +1867,11 @@
             </w:pPr>
             <w:r>
               <w:rPr/>
-              <w:t>0.405(s) – 100%</w:t>
+              <w:t>2.559</w:t>
+            </w:r>
+            <w:r>
+              <w:rPr/>
+              <w:t>(s) – 100%</w:t>
             </w:r>
           </w:p>
         </w:tc>
@@ -1615,7 +1919,39 @@
     <w:p>
       <w:pPr>
         <w:pStyle w:val="TextBody"/>
-        <w:rPr/>
+        <w:rPr>
+          <w:i/>
+          <w:i/>
+          <w:iCs/>
+        </w:rPr>
+      </w:pPr>
+      <w:r>
+        <w:rPr>
+          <w:b w:val="false"/>
+          <w:bCs w:val="false"/>
+          <w:i/>
+          <w:iCs/>
+        </w:rPr>
+        <w:t>The speedup from my Kmeans implementation is not relevant because I attempted to improve all three fu</w:t>
+      </w:r>
+      <w:r>
+        <w:rPr>
+          <w:b w:val="false"/>
+          <w:bCs w:val="false"/>
+          <w:i/>
+          <w:iCs/>
+        </w:rPr>
+        <w:t>nctions.</w:t>
+      </w:r>
+    </w:p>
+    <w:p>
+      <w:pPr>
+        <w:pStyle w:val="TextBody"/>
+        <w:rPr>
+          <w:b w:val="false"/>
+          <w:b w:val="false"/>
+          <w:bCs w:val="false"/>
+        </w:rPr>
       </w:pPr>
       <w:r>
         <w:rPr>
@@ -1635,33 +1971,6 @@
           <w:b w:val="false"/>
           <w:bCs w:val="false"/>
         </w:rPr>
-        <w:t>Jac_vec_</w:t>
-      </w:r>
-      <w:r>
-        <w:rPr>
-          <w:b w:val="false"/>
-          <w:bCs w:val="false"/>
-        </w:rPr>
-        <w:t>perc_increase</w:t>
-      </w:r>
-      <w:r>
-        <w:rPr>
-          <w:b w:val="false"/>
-          <w:bCs w:val="false"/>
-        </w:rPr>
-        <w:t xml:space="preserve"> = (90.7-0.697)/90.7*100% = 99.231% </w:t>
-      </w:r>
-    </w:p>
-    <w:p>
-      <w:pPr>
-        <w:pStyle w:val="TextBody"/>
-        <w:rPr/>
-      </w:pPr>
-      <w:r>
-        <w:rPr>
-          <w:b w:val="false"/>
-          <w:bCs w:val="false"/>
-        </w:rPr>
         <w:t xml:space="preserve">Jac_vec_speedup </w:t>
       </w:r>
       <w:r>
@@ -1669,15 +1978,57 @@
           <w:b w:val="false"/>
           <w:bCs w:val="false"/>
         </w:rPr>
-        <w:t xml:space="preserve">= 90.7/0.697 = </w:t>
-      </w:r>
-      <w:bookmarkStart w:id="0" w:name="__DdeLink__10_1427181362"/>
-      <w:r>
-        <w:rPr>
-          <w:b w:val="false"/>
-          <w:bCs w:val="false"/>
-        </w:rPr>
-        <w:t>130.129</w:t>
+        <w:t xml:space="preserve">= </w:t>
+      </w:r>
+      <w:r>
+        <w:rPr>
+          <w:b w:val="false"/>
+          <w:bCs w:val="false"/>
+        </w:rPr>
+        <w:t>628.5</w:t>
+      </w:r>
+      <w:r>
+        <w:rPr>
+          <w:b w:val="false"/>
+          <w:bCs w:val="false"/>
+        </w:rPr>
+        <w:t>(s)</w:t>
+      </w:r>
+      <w:r>
+        <w:rPr>
+          <w:b w:val="false"/>
+          <w:bCs w:val="false"/>
+        </w:rPr>
+        <w:t>/</w:t>
+      </w:r>
+      <w:r>
+        <w:rPr>
+          <w:b w:val="false"/>
+          <w:bCs w:val="false"/>
+        </w:rPr>
+        <w:t>4.294</w:t>
+      </w:r>
+      <w:r>
+        <w:rPr>
+          <w:b w:val="false"/>
+          <w:bCs w:val="false"/>
+        </w:rPr>
+        <w:t>(s)</w:t>
+      </w:r>
+      <w:r>
+        <w:rPr>
+          <w:b w:val="false"/>
+          <w:bCs w:val="false"/>
+        </w:rPr>
+        <w:t xml:space="preserve"> = </w:t>
+      </w:r>
+      <w:bookmarkStart w:id="0" w:name="__DdeLink__31_1427181362"/>
+      <w:r>
+        <w:rPr>
+          <w:b w:val="false"/>
+          <w:bCs w:val="false"/>
+        </w:rPr>
+        <w:t>146.367</w:t>
       </w:r>
       <w:bookmarkEnd w:id="0"/>
     </w:p>
@@ -1700,119 +2051,19 @@
         <w:rPr/>
       </w:pPr>
       <w:r>
-        <w:rPr>
-          <w:b w:val="false"/>
-          <w:bCs w:val="false"/>
-        </w:rPr>
-        <w:t>The total speedup of my Vectorized Kmeans compared to Kmeans simple is:</w:t>
-      </w:r>
-    </w:p>
-    <w:p>
-      <w:pPr>
-        <w:pStyle w:val="TextBody"/>
-        <w:rPr/>
-      </w:pPr>
-      <w:r>
-        <w:rPr>
-          <w:b w:val="false"/>
-          <w:bCs w:val="false"/>
-        </w:rPr>
-        <w:t>my_vec_</w:t>
-      </w:r>
-      <w:r>
-        <w:rPr>
-          <w:b w:val="false"/>
-          <w:bCs w:val="false"/>
-        </w:rPr>
-        <w:t>perc_increase</w:t>
-      </w:r>
-      <w:r>
-        <w:rPr>
-          <w:b w:val="false"/>
-          <w:bCs w:val="false"/>
-        </w:rPr>
-        <w:t xml:space="preserve"> = (90.7-0.405)/90.7*100% = 99.534%</w:t>
-      </w:r>
-    </w:p>
-    <w:p>
-      <w:pPr>
-        <w:pStyle w:val="TextBody"/>
-        <w:rPr/>
-      </w:pPr>
-      <w:r>
-        <w:rPr>
-          <w:b w:val="false"/>
-          <w:bCs w:val="false"/>
-        </w:rPr>
-        <w:t xml:space="preserve">my_vec_speedup </w:t>
-      </w:r>
-      <w:r>
-        <w:rPr>
-          <w:b w:val="false"/>
-          <w:bCs w:val="false"/>
-        </w:rPr>
-        <w:t xml:space="preserve">= 90.7/0.405 = </w:t>
-      </w:r>
-      <w:bookmarkStart w:id="1" w:name="__DdeLink__12_1427181362"/>
-      <w:r>
-        <w:rPr>
-          <w:b w:val="false"/>
-          <w:bCs w:val="false"/>
-        </w:rPr>
-        <w:t>223.950</w:t>
-      </w:r>
-      <w:bookmarkEnd w:id="1"/>
-    </w:p>
-    <w:p>
-      <w:pPr>
-        <w:pStyle w:val="TextBody"/>
-        <w:rPr>
-          <w:b w:val="false"/>
-          <w:b w:val="false"/>
-          <w:bCs w:val="false"/>
-        </w:rPr>
-      </w:pPr>
-      <w:r>
-        <w:rPr/>
-      </w:r>
-    </w:p>
-    <w:p>
-      <w:pPr>
-        <w:pStyle w:val="TextBody"/>
-        <w:rPr/>
-      </w:pPr>
-      <w:r>
-        <w:rPr>
-          <w:b w:val="false"/>
-          <w:bCs w:val="false"/>
-        </w:rPr>
-        <w:t>Plotting Amdahl’s Law with these two speedup yields the following figure:</w:t>
-      </w:r>
-    </w:p>
-    <w:p>
-      <w:pPr>
-        <w:pStyle w:val="TextBody"/>
-        <w:rPr>
-          <w:b w:val="false"/>
-          <w:b w:val="false"/>
-          <w:bCs w:val="false"/>
-        </w:rPr>
-      </w:pPr>
-      <w:r>
-        <w:rPr/>
         <w:drawing>
           <wp:anchor behindDoc="0" distT="0" distB="0" distL="0" distR="0" simplePos="0" locked="0" layoutInCell="1" allowOverlap="1" relativeHeight="2">
             <wp:simplePos x="0" y="0"/>
             <wp:positionH relativeFrom="column">
-              <wp:align>center</wp:align>
+              <wp:posOffset>86360</wp:posOffset>
             </wp:positionH>
             <wp:positionV relativeFrom="paragraph">
-              <wp:posOffset>635</wp:posOffset>
+              <wp:posOffset>262890</wp:posOffset>
             </wp:positionV>
             <wp:extent cx="5852160" cy="4389120"/>
             <wp:effectExtent l="0" t="0" r="0" b="0"/>
             <wp:wrapSquare wrapText="largest"/>
-            <wp:docPr id="1" name="Image1" descr=""/>
+            <wp:docPr id="2" name="Image1" descr=""/>
             <wp:cNvGraphicFramePr>
               <a:graphicFrameLocks xmlns:a="http://schemas.openxmlformats.org/drawingml/2006/main" noChangeAspect="1"/>
             </wp:cNvGraphicFramePr>
@@ -1820,13 +2071,13 @@
               <a:graphicData uri="http://schemas.openxmlformats.org/drawingml/2006/picture">
                 <pic:pic xmlns:pic="http://schemas.openxmlformats.org/drawingml/2006/picture">
                   <pic:nvPicPr>
-                    <pic:cNvPr id="1" name="Image1" descr=""/>
+                    <pic:cNvPr id="2" name="Image1" descr=""/>
                     <pic:cNvPicPr>
                       <a:picLocks noChangeAspect="1" noChangeArrowheads="1"/>
                     </pic:cNvPicPr>
                   </pic:nvPicPr>
                   <pic:blipFill>
-                    <a:blip r:embed="rId9"/>
+                    <a:blip r:embed="rId13"/>
                     <a:stretch>
                       <a:fillRect/>
                     </a:stretch>
@@ -1846,6 +2097,36 @@
           </wp:anchor>
         </w:drawing>
       </w:r>
+      <w:r>
+        <w:rPr>
+          <w:b w:val="false"/>
+          <w:bCs w:val="false"/>
+        </w:rPr>
+        <w:t xml:space="preserve">Plotting Amdahl’s Law with </w:t>
+      </w:r>
+      <w:r>
+        <w:rPr>
+          <w:b w:val="false"/>
+          <w:bCs w:val="false"/>
+        </w:rPr>
+        <w:t>this</w:t>
+      </w:r>
+      <w:r>
+        <w:rPr>
+          <w:b w:val="false"/>
+          <w:bCs w:val="false"/>
+        </w:rPr>
+        <w:t xml:space="preserve"> speedup yields the following figure:</w:t>
+      </w:r>
+    </w:p>
+    <w:p>
+      <w:pPr>
+        <w:pStyle w:val="TextBody"/>
+        <w:rPr/>
+      </w:pPr>
+      <w:r>
+        <w:rPr/>
+      </w:r>
     </w:p>
     <w:p>
       <w:pPr>
@@ -1864,7 +2145,21 @@
           <w:b/>
           <w:bCs/>
         </w:rPr>
-        <w:t>~550 times</w:t>
+        <w:t>~5</w:t>
+      </w:r>
+      <w:r>
+        <w:rPr>
+          <w:b/>
+          <w:bCs/>
+        </w:rPr>
+        <w:t>83</w:t>
+      </w:r>
+      <w:r>
+        <w:rPr>
+          <w:b/>
+          <w:bCs/>
+        </w:rPr>
+        <w:t xml:space="preserve"> times</w:t>
       </w:r>
       <w:r>
         <w:rPr>
@@ -1878,28 +2173,81 @@
           <w:b/>
           <w:bCs/>
         </w:rPr>
-        <w:t>~23.7%</w:t>
-      </w:r>
-      <w:r>
-        <w:rPr>
-          <w:b w:val="false"/>
-          <w:bCs w:val="false"/>
-        </w:rPr>
-        <w:t xml:space="preserve"> of that maximum, while my vectorized Kmeans achieved </w:t>
-      </w:r>
-      <w:r>
-        <w:rPr>
-          <w:b/>
-          <w:bCs/>
-        </w:rPr>
-        <w:t>~40.7%</w:t>
-      </w:r>
-      <w:r>
-        <w:rPr>
-          <w:b w:val="false"/>
-          <w:bCs w:val="false"/>
+        <w:t>~2</w:t>
+      </w:r>
+      <w:r>
+        <w:rPr>
+          <w:b/>
+          <w:bCs/>
+        </w:rPr>
+        <w:t>5</w:t>
+      </w:r>
+      <w:r>
+        <w:rPr>
+          <w:b/>
+          <w:bCs/>
         </w:rPr>
         <w:t>.</w:t>
+      </w:r>
+      <w:r>
+        <w:rPr>
+          <w:b/>
+          <w:bCs/>
+        </w:rPr>
+        <w:t>1</w:t>
+      </w:r>
+      <w:r>
+        <w:rPr>
+          <w:b/>
+          <w:bCs/>
+        </w:rPr>
+        <w:t>%</w:t>
+      </w:r>
+      <w:r>
+        <w:rPr>
+          <w:b w:val="false"/>
+          <w:bCs w:val="false"/>
+        </w:rPr>
+        <w:t xml:space="preserve"> of that maximum.</w:t>
+      </w:r>
+    </w:p>
+    <w:p>
+      <w:pPr>
+        <w:pStyle w:val="TextBody"/>
+        <w:rPr>
+          <w:b w:val="false"/>
+          <w:b w:val="false"/>
+          <w:bCs w:val="false"/>
+        </w:rPr>
+      </w:pPr>
+      <w:r>
+        <w:rPr/>
+      </w:r>
+    </w:p>
+    <w:p>
+      <w:pPr>
+        <w:pStyle w:val="TextBody"/>
+        <w:rPr>
+          <w:b w:val="false"/>
+          <w:b w:val="false"/>
+          <w:bCs w:val="false"/>
+        </w:rPr>
+      </w:pPr>
+      <w:r>
+        <w:rPr/>
+      </w:r>
+    </w:p>
+    <w:p>
+      <w:pPr>
+        <w:pStyle w:val="TextBody"/>
+        <w:rPr>
+          <w:b w:val="false"/>
+          <w:b w:val="false"/>
+          <w:bCs w:val="false"/>
+        </w:rPr>
+      </w:pPr>
+      <w:r>
+        <w:rPr/>
       </w:r>
     </w:p>
     <w:p>
@@ -1924,7 +2272,6 @@
         </w:numPr>
         <w:rPr/>
       </w:pPr>
-      <w:bookmarkStart w:id="2" w:name="__DdeLink__19_1427181362"/>
       <w:r>
         <w:rPr/>
         <w:t>3. Visualize Icicle Plot</w:t>
@@ -1933,7 +2280,6 @@
         <w:rPr/>
         <w:t>s</w:t>
       </w:r>
-      <w:bookmarkEnd w:id="2"/>
     </w:p>
     <w:p>
       <w:pPr>
@@ -2003,7 +2349,7 @@
             <wp:extent cx="6840220" cy="3764280"/>
             <wp:effectExtent l="0" t="0" r="0" b="0"/>
             <wp:wrapSquare wrapText="largest"/>
-            <wp:docPr id="2" name="Image2" descr=""/>
+            <wp:docPr id="3" name="Image2" descr=""/>
             <wp:cNvGraphicFramePr>
               <a:graphicFrameLocks xmlns:a="http://schemas.openxmlformats.org/drawingml/2006/main" noChangeAspect="1"/>
             </wp:cNvGraphicFramePr>
@@ -2011,13 +2357,13 @@
               <a:graphicData uri="http://schemas.openxmlformats.org/drawingml/2006/picture">
                 <pic:pic xmlns:pic="http://schemas.openxmlformats.org/drawingml/2006/picture">
                   <pic:nvPicPr>
-                    <pic:cNvPr id="2" name="Image2" descr=""/>
+                    <pic:cNvPr id="3" name="Image2" descr=""/>
                     <pic:cNvPicPr>
                       <a:picLocks noChangeAspect="1" noChangeArrowheads="1"/>
                     </pic:cNvPicPr>
                   </pic:nvPicPr>
                   <pic:blipFill>
-                    <a:blip r:embed="rId10"/>
+                    <a:blip r:embed="rId14"/>
                     <a:stretch>
                       <a:fillRect/>
                     </a:stretch>
@@ -2089,10 +2435,10 @@
             <wp:positionV relativeFrom="paragraph">
               <wp:posOffset>635</wp:posOffset>
             </wp:positionV>
-            <wp:extent cx="7352665" cy="1388110"/>
+            <wp:extent cx="7292975" cy="1781810"/>
             <wp:effectExtent l="0" t="0" r="0" b="0"/>
             <wp:wrapSquare wrapText="largest"/>
-            <wp:docPr id="3" name="Image3" descr=""/>
+            <wp:docPr id="4" name="Image3" descr=""/>
             <wp:cNvGraphicFramePr>
               <a:graphicFrameLocks xmlns:a="http://schemas.openxmlformats.org/drawingml/2006/main" noChangeAspect="1"/>
             </wp:cNvGraphicFramePr>
@@ -2100,13 +2446,13 @@
               <a:graphicData uri="http://schemas.openxmlformats.org/drawingml/2006/picture">
                 <pic:pic xmlns:pic="http://schemas.openxmlformats.org/drawingml/2006/picture">
                   <pic:nvPicPr>
-                    <pic:cNvPr id="3" name="Image3" descr=""/>
+                    <pic:cNvPr id="4" name="Image3" descr=""/>
                     <pic:cNvPicPr>
                       <a:picLocks noChangeAspect="1" noChangeArrowheads="1"/>
                     </pic:cNvPicPr>
                   </pic:nvPicPr>
                   <pic:blipFill>
-                    <a:blip r:embed="rId11"/>
+                    <a:blip r:embed="rId15"/>
                     <a:stretch>
                       <a:fillRect/>
                     </a:stretch>
@@ -2114,7 +2460,7 @@
                   <pic:spPr bwMode="auto">
                     <a:xfrm>
                       <a:off x="0" y="0"/>
-                      <a:ext cx="7352665" cy="1388110"/>
+                      <a:ext cx="7292975" cy="1781810"/>
                     </a:xfrm>
                     <a:prstGeom prst="rect">
                       <a:avLst/>
@@ -2147,15 +2493,6 @@
           <w:ilvl w:val="1"/>
           <w:numId w:val="1"/>
         </w:numPr>
-        <w:rPr/>
-      </w:pPr>
-      <w:r>
-        <w:rPr/>
-      </w:r>
-    </w:p>
-    <w:p>
-      <w:pPr>
-        <w:pStyle w:val="TextBody"/>
         <w:rPr/>
       </w:pPr>
       <w:r>
@@ -2225,7 +2562,7 @@
             <wp:extent cx="6120130" cy="3462020"/>
             <wp:effectExtent l="0" t="0" r="0" b="0"/>
             <wp:wrapSquare wrapText="largest"/>
-            <wp:docPr id="4" name="Image4" descr=""/>
+            <wp:docPr id="5" name="Image4" descr=""/>
             <wp:cNvGraphicFramePr>
               <a:graphicFrameLocks xmlns:a="http://schemas.openxmlformats.org/drawingml/2006/main" noChangeAspect="1"/>
             </wp:cNvGraphicFramePr>
@@ -2233,13 +2570,13 @@
               <a:graphicData uri="http://schemas.openxmlformats.org/drawingml/2006/picture">
                 <pic:pic xmlns:pic="http://schemas.openxmlformats.org/drawingml/2006/picture">
                   <pic:nvPicPr>
-                    <pic:cNvPr id="4" name="Image4" descr=""/>
+                    <pic:cNvPr id="5" name="Image4" descr=""/>
                     <pic:cNvPicPr>
                       <a:picLocks noChangeAspect="1" noChangeArrowheads="1"/>
                     </pic:cNvPicPr>
                   </pic:nvPicPr>
                   <pic:blipFill>
-                    <a:blip r:embed="rId12"/>
+                    <a:blip r:embed="rId16"/>
                     <a:stretch>
                       <a:fillRect/>
                     </a:stretch>
@@ -2314,7 +2651,7 @@
             <wp:extent cx="6840220" cy="1892300"/>
             <wp:effectExtent l="0" t="0" r="0" b="0"/>
             <wp:wrapSquare wrapText="largest"/>
-            <wp:docPr id="5" name="Image5" descr=""/>
+            <wp:docPr id="6" name="Image5" descr=""/>
             <wp:cNvGraphicFramePr>
               <a:graphicFrameLocks xmlns:a="http://schemas.openxmlformats.org/drawingml/2006/main" noChangeAspect="1"/>
             </wp:cNvGraphicFramePr>
@@ -2322,13 +2659,13 @@
               <a:graphicData uri="http://schemas.openxmlformats.org/drawingml/2006/picture">
                 <pic:pic xmlns:pic="http://schemas.openxmlformats.org/drawingml/2006/picture">
                   <pic:nvPicPr>
-                    <pic:cNvPr id="5" name="Image5" descr=""/>
+                    <pic:cNvPr id="6" name="Image5" descr=""/>
                     <pic:cNvPicPr>
                       <a:picLocks noChangeAspect="1" noChangeArrowheads="1"/>
                     </pic:cNvPicPr>
                   </pic:nvPicPr>
                   <pic:blipFill>
-                    <a:blip r:embed="rId13"/>
+                    <a:blip r:embed="rId17"/>
                     <a:stretch>
                       <a:fillRect/>
                     </a:stretch>
@@ -2450,7 +2787,7 @@
             <wp:extent cx="6756400" cy="3830320"/>
             <wp:effectExtent l="0" t="0" r="0" b="0"/>
             <wp:wrapSquare wrapText="largest"/>
-            <wp:docPr id="6" name="Image6" descr=""/>
+            <wp:docPr id="7" name="Image6" descr=""/>
             <wp:cNvGraphicFramePr>
               <a:graphicFrameLocks xmlns:a="http://schemas.openxmlformats.org/drawingml/2006/main" noChangeAspect="1"/>
             </wp:cNvGraphicFramePr>
@@ -2458,13 +2795,13 @@
               <a:graphicData uri="http://schemas.openxmlformats.org/drawingml/2006/picture">
                 <pic:pic xmlns:pic="http://schemas.openxmlformats.org/drawingml/2006/picture">
                   <pic:nvPicPr>
-                    <pic:cNvPr id="6" name="Image6" descr=""/>
+                    <pic:cNvPr id="7" name="Image6" descr=""/>
                     <pic:cNvPicPr>
                       <a:picLocks noChangeAspect="1" noChangeArrowheads="1"/>
                     </pic:cNvPicPr>
                   </pic:nvPicPr>
                   <pic:blipFill>
-                    <a:blip r:embed="rId14"/>
+                    <a:blip r:embed="rId18"/>
                     <a:stretch>
                       <a:fillRect/>
                     </a:stretch>
@@ -2539,7 +2876,7 @@
             <wp:extent cx="6976110" cy="2081530"/>
             <wp:effectExtent l="0" t="0" r="0" b="0"/>
             <wp:wrapSquare wrapText="largest"/>
-            <wp:docPr id="7" name="Image7" descr=""/>
+            <wp:docPr id="8" name="Image7" descr=""/>
             <wp:cNvGraphicFramePr>
               <a:graphicFrameLocks xmlns:a="http://schemas.openxmlformats.org/drawingml/2006/main" noChangeAspect="1"/>
             </wp:cNvGraphicFramePr>
@@ -2547,13 +2884,13 @@
               <a:graphicData uri="http://schemas.openxmlformats.org/drawingml/2006/picture">
                 <pic:pic xmlns:pic="http://schemas.openxmlformats.org/drawingml/2006/picture">
                   <pic:nvPicPr>
-                    <pic:cNvPr id="7" name="Image7" descr=""/>
+                    <pic:cNvPr id="8" name="Image7" descr=""/>
                     <pic:cNvPicPr>
                       <a:picLocks noChangeAspect="1" noChangeArrowheads="1"/>
                     </pic:cNvPicPr>
                   </pic:nvPicPr>
                   <pic:blipFill>
-                    <a:blip r:embed="rId15"/>
+                    <a:blip r:embed="rId19"/>
                     <a:stretch>
                       <a:fillRect/>
                     </a:stretch>
@@ -2604,7 +2941,6 @@
           <w:ilvl w:val="0"/>
           <w:numId w:val="1"/>
         </w:numPr>
-        <w:spacing w:before="240" w:after="120"/>
         <w:rPr>
           <w:b/>
           <w:b/>
@@ -2631,6 +2967,1180 @@
           <w:bCs/>
         </w:rPr>
         <w:t>Numba</w:t>
+      </w:r>
+    </w:p>
+    <w:p>
+      <w:pPr>
+        <w:pStyle w:val="TextBody"/>
+        <w:rPr>
+          <w:b/>
+          <w:b/>
+          <w:bCs/>
+        </w:rPr>
+      </w:pPr>
+      <w:r>
+        <w:rPr/>
+      </w:r>
+    </w:p>
+    <w:p>
+      <w:pPr>
+        <w:pStyle w:val="TextBody"/>
+        <w:rPr>
+          <w:b w:val="false"/>
+          <w:b w:val="false"/>
+          <w:bCs w:val="false"/>
+        </w:rPr>
+      </w:pPr>
+      <w:r>
+        <w:rPr>
+          <w:b w:val="false"/>
+          <w:bCs w:val="false"/>
+        </w:rPr>
+        <w:t xml:space="preserve">According to the table from Problem 2, </w:t>
+      </w:r>
+      <w:r>
+        <w:rPr>
+          <w:b w:val="false"/>
+          <w:bCs w:val="false"/>
+        </w:rPr>
+        <w:t>the three functions (</w:t>
+      </w:r>
+      <w:r>
+        <w:rPr>
+          <w:b/>
+          <w:bCs/>
+        </w:rPr>
+        <w:t>compute_distances</w:t>
+      </w:r>
+      <w:r>
+        <w:rPr>
+          <w:b w:val="false"/>
+          <w:bCs w:val="false"/>
+        </w:rPr>
+        <w:t xml:space="preserve">, </w:t>
+      </w:r>
+      <w:r>
+        <w:rPr>
+          <w:b/>
+          <w:bCs/>
+        </w:rPr>
+        <w:t>expectation_step</w:t>
+      </w:r>
+      <w:r>
+        <w:rPr>
+          <w:b w:val="false"/>
+          <w:bCs w:val="false"/>
+        </w:rPr>
+        <w:t xml:space="preserve">, and </w:t>
+      </w:r>
+      <w:r>
+        <w:rPr>
+          <w:b/>
+          <w:bCs/>
+        </w:rPr>
+        <w:t>maximization_step</w:t>
+      </w:r>
+      <w:r>
+        <w:rPr>
+          <w:b w:val="false"/>
+          <w:bCs w:val="false"/>
+        </w:rPr>
+        <w:t>) take up 99.83%+0.00005%+0.16% = 99.99% of the code.</w:t>
+      </w:r>
+    </w:p>
+    <w:p>
+      <w:pPr>
+        <w:pStyle w:val="TextBody"/>
+        <w:rPr>
+          <w:b w:val="false"/>
+          <w:b w:val="false"/>
+          <w:bCs w:val="false"/>
+        </w:rPr>
+      </w:pPr>
+      <w:r>
+        <w:rPr>
+          <w:b w:val="false"/>
+          <w:bCs w:val="false"/>
+        </w:rPr>
+        <w:t>For the maximum speedup let’s plot Amdahl’s Law again:</w:t>
+      </w:r>
+    </w:p>
+    <w:p>
+      <w:pPr>
+        <w:pStyle w:val="TextBody"/>
+        <w:rPr>
+          <w:b w:val="false"/>
+          <w:b w:val="false"/>
+          <w:bCs w:val="false"/>
+        </w:rPr>
+      </w:pPr>
+      <w:r>
+        <w:drawing>
+          <wp:anchor behindDoc="0" distT="0" distB="0" distL="0" distR="0" simplePos="0" locked="0" layoutInCell="1" allowOverlap="1" relativeHeight="9">
+            <wp:simplePos x="0" y="0"/>
+            <wp:positionH relativeFrom="column">
+              <wp:align>center</wp:align>
+            </wp:positionH>
+            <wp:positionV relativeFrom="paragraph">
+              <wp:posOffset>635</wp:posOffset>
+            </wp:positionV>
+            <wp:extent cx="5852160" cy="4389120"/>
+            <wp:effectExtent l="0" t="0" r="0" b="0"/>
+            <wp:wrapSquare wrapText="largest"/>
+            <wp:docPr id="9" name="Image8" descr=""/>
+            <wp:cNvGraphicFramePr>
+              <a:graphicFrameLocks xmlns:a="http://schemas.openxmlformats.org/drawingml/2006/main" noChangeAspect="1"/>
+            </wp:cNvGraphicFramePr>
+            <a:graphic xmlns:a="http://schemas.openxmlformats.org/drawingml/2006/main">
+              <a:graphicData uri="http://schemas.openxmlformats.org/drawingml/2006/picture">
+                <pic:pic xmlns:pic="http://schemas.openxmlformats.org/drawingml/2006/picture">
+                  <pic:nvPicPr>
+                    <pic:cNvPr id="9" name="Image8" descr=""/>
+                    <pic:cNvPicPr>
+                      <a:picLocks noChangeAspect="1" noChangeArrowheads="1"/>
+                    </pic:cNvPicPr>
+                  </pic:nvPicPr>
+                  <pic:blipFill>
+                    <a:blip r:embed="rId20"/>
+                    <a:stretch>
+                      <a:fillRect/>
+                    </a:stretch>
+                  </pic:blipFill>
+                  <pic:spPr bwMode="auto">
+                    <a:xfrm>
+                      <a:off x="0" y="0"/>
+                      <a:ext cx="5852160" cy="4389120"/>
+                    </a:xfrm>
+                    <a:prstGeom prst="rect">
+                      <a:avLst/>
+                    </a:prstGeom>
+                  </pic:spPr>
+                </pic:pic>
+              </a:graphicData>
+            </a:graphic>
+          </wp:anchor>
+        </w:drawing>
+      </w:r>
+      <w:r>
+        <w:rPr>
+          <w:b w:val="false"/>
+          <w:bCs w:val="false"/>
+        </w:rPr>
+        <w:t xml:space="preserve">The maximum theoretical speedup that </w:t>
+      </w:r>
+      <w:r>
+        <w:rPr>
+          <w:b w:val="false"/>
+          <w:bCs w:val="false"/>
+        </w:rPr>
+        <w:t>all three</w:t>
+      </w:r>
+      <w:r>
+        <w:rPr>
+          <w:b w:val="false"/>
+          <w:bCs w:val="false"/>
+        </w:rPr>
+        <w:t xml:space="preserve"> can give if parallelized according to Amdahl’s law is  </w:t>
+      </w:r>
+      <w:r>
+        <w:rPr>
+          <w:b/>
+          <w:bCs/>
+        </w:rPr>
+        <w:t>~9632.</w:t>
+      </w:r>
+      <w:r>
+        <w:rPr>
+          <w:b/>
+          <w:bCs/>
+        </w:rPr>
+        <w:t>57</w:t>
+      </w:r>
+      <w:r>
+        <w:rPr>
+          <w:b/>
+          <w:bCs/>
+        </w:rPr>
+        <w:t xml:space="preserve"> times</w:t>
+      </w:r>
+      <w:r>
+        <w:rPr>
+          <w:b w:val="false"/>
+          <w:bCs w:val="false"/>
+        </w:rPr>
+        <w:t xml:space="preserve">. </w:t>
+      </w:r>
+    </w:p>
+    <w:p>
+      <w:pPr>
+        <w:pStyle w:val="TextBody"/>
+        <w:rPr>
+          <w:b w:val="false"/>
+          <w:b w:val="false"/>
+          <w:bCs w:val="false"/>
+        </w:rPr>
+      </w:pPr>
+      <w:r>
+        <w:rPr>
+          <w:b w:val="false"/>
+          <w:bCs w:val="false"/>
+        </w:rPr>
+      </w:r>
+    </w:p>
+    <w:p>
+      <w:pPr>
+        <w:pStyle w:val="TextBody"/>
+        <w:rPr>
+          <w:b w:val="false"/>
+          <w:b w:val="false"/>
+          <w:bCs w:val="false"/>
+        </w:rPr>
+      </w:pPr>
+      <w:r>
+        <w:rPr>
+          <w:b w:val="false"/>
+          <w:bCs w:val="false"/>
+        </w:rPr>
+        <w:t xml:space="preserve">Running </w:t>
+      </w:r>
+      <w:r>
+        <w:rPr>
+          <w:b/>
+          <w:bCs/>
+        </w:rPr>
+        <w:t>Jacob’s Vectorized Kmeans</w:t>
+      </w:r>
+      <w:r>
+        <w:rPr>
+          <w:b w:val="false"/>
+          <w:bCs w:val="false"/>
+        </w:rPr>
+        <w:t xml:space="preserve"> using numba took this time:</w:t>
+      </w:r>
+    </w:p>
+    <w:p>
+      <w:pPr>
+        <w:pStyle w:val="TextBody"/>
+        <w:rPr>
+          <w:b w:val="false"/>
+          <w:b w:val="false"/>
+          <w:bCs w:val="false"/>
+        </w:rPr>
+      </w:pPr>
+      <w:r>
+        <w:rPr>
+          <w:b w:val="false"/>
+          <w:bCs w:val="false"/>
+        </w:rPr>
+      </w:r>
+    </w:p>
+    <w:tbl>
+      <w:tblPr>
+        <w:tblW w:w="10530" w:type="dxa"/>
+        <w:jc w:val="left"/>
+        <w:tblInd w:w="0" w:type="dxa"/>
+        <w:tblBorders>
+          <w:top w:val="single" w:sz="2" w:space="0" w:color="000000"/>
+          <w:left w:val="single" w:sz="2" w:space="0" w:color="000000"/>
+          <w:bottom w:val="single" w:sz="2" w:space="0" w:color="000000"/>
+          <w:insideH w:val="single" w:sz="2" w:space="0" w:color="000000"/>
+        </w:tblBorders>
+        <w:tblCellMar>
+          <w:top w:w="55" w:type="dxa"/>
+          <w:left w:w="54" w:type="dxa"/>
+          <w:bottom w:w="55" w:type="dxa"/>
+          <w:right w:w="55" w:type="dxa"/>
+        </w:tblCellMar>
+      </w:tblPr>
+      <w:tblGrid>
+        <w:gridCol w:w="1927"/>
+        <w:gridCol w:w="2891"/>
+        <w:gridCol w:w="2892"/>
+        <w:gridCol w:w="2820"/>
+      </w:tblGrid>
+      <w:tr>
+        <w:trPr>
+          <w:tblHeader w:val="true"/>
+        </w:trPr>
+        <w:tc>
+          <w:tcPr>
+            <w:tcW w:w="1927" w:type="dxa"/>
+            <w:tcBorders>
+              <w:top w:val="single" w:sz="2" w:space="0" w:color="000000"/>
+              <w:left w:val="single" w:sz="2" w:space="0" w:color="000000"/>
+              <w:bottom w:val="single" w:sz="2" w:space="0" w:color="000000"/>
+              <w:insideH w:val="single" w:sz="2" w:space="0" w:color="000000"/>
+            </w:tcBorders>
+            <w:shd w:fill="auto" w:val="clear"/>
+          </w:tcPr>
+          <w:p>
+            <w:pPr>
+              <w:pStyle w:val="TableHeading"/>
+              <w:rPr/>
+            </w:pPr>
+            <w:r>
+              <w:rPr/>
+              <w:t>Algorithmic Step</w:t>
+            </w:r>
+          </w:p>
+        </w:tc>
+        <w:tc>
+          <w:tcPr>
+            <w:tcW w:w="2891" w:type="dxa"/>
+            <w:tcBorders>
+              <w:top w:val="single" w:sz="2" w:space="0" w:color="000000"/>
+              <w:left w:val="single" w:sz="2" w:space="0" w:color="000000"/>
+              <w:bottom w:val="single" w:sz="2" w:space="0" w:color="000000"/>
+              <w:insideH w:val="single" w:sz="2" w:space="0" w:color="000000"/>
+            </w:tcBorders>
+            <w:shd w:fill="auto" w:val="clear"/>
+          </w:tcPr>
+          <w:p>
+            <w:pPr>
+              <w:pStyle w:val="TableHeading"/>
+              <w:rPr/>
+            </w:pPr>
+            <w:r>
+              <w:rPr/>
+              <w:t>Kmeans Simple</w:t>
+            </w:r>
+          </w:p>
+        </w:tc>
+        <w:tc>
+          <w:tcPr>
+            <w:tcW w:w="2892" w:type="dxa"/>
+            <w:tcBorders>
+              <w:top w:val="single" w:sz="2" w:space="0" w:color="000000"/>
+              <w:left w:val="single" w:sz="2" w:space="0" w:color="000000"/>
+              <w:bottom w:val="single" w:sz="2" w:space="0" w:color="000000"/>
+              <w:insideH w:val="single" w:sz="2" w:space="0" w:color="000000"/>
+            </w:tcBorders>
+            <w:shd w:fill="auto" w:val="clear"/>
+          </w:tcPr>
+          <w:p>
+            <w:pPr>
+              <w:pStyle w:val="TableHeading"/>
+              <w:rPr/>
+            </w:pPr>
+            <w:r>
+              <w:rPr/>
+              <w:t>My</w:t>
+            </w:r>
+            <w:r>
+              <w:rPr/>
+              <w:t xml:space="preserve"> Kmeans Vectorized</w:t>
+            </w:r>
+          </w:p>
+        </w:tc>
+        <w:tc>
+          <w:tcPr>
+            <w:tcW w:w="2820" w:type="dxa"/>
+            <w:tcBorders>
+              <w:top w:val="single" w:sz="2" w:space="0" w:color="000000"/>
+              <w:left w:val="single" w:sz="2" w:space="0" w:color="000000"/>
+              <w:bottom w:val="single" w:sz="2" w:space="0" w:color="000000"/>
+              <w:right w:val="single" w:sz="2" w:space="0" w:color="000000"/>
+              <w:insideH w:val="single" w:sz="2" w:space="0" w:color="000000"/>
+              <w:insideV w:val="single" w:sz="2" w:space="0" w:color="000000"/>
+            </w:tcBorders>
+            <w:shd w:fill="auto" w:val="clear"/>
+          </w:tcPr>
+          <w:p>
+            <w:pPr>
+              <w:pStyle w:val="TableHeading"/>
+              <w:rPr>
+                <w:color w:val="ED1C24"/>
+              </w:rPr>
+            </w:pPr>
+            <w:r>
+              <w:rPr>
+                <w:color w:val="ED1C24"/>
+              </w:rPr>
+              <w:t xml:space="preserve">Jacob’s Vectorized Kmeans </w:t>
+            </w:r>
+            <w:r>
+              <w:rPr>
+                <w:color w:val="ED1C24"/>
+              </w:rPr>
+              <w:t>with Numba</w:t>
+            </w:r>
+          </w:p>
+        </w:tc>
+      </w:tr>
+      <w:tr>
+        <w:trPr/>
+        <w:tc>
+          <w:tcPr>
+            <w:tcW w:w="1927" w:type="dxa"/>
+            <w:tcBorders>
+              <w:left w:val="single" w:sz="2" w:space="0" w:color="000000"/>
+              <w:bottom w:val="single" w:sz="2" w:space="0" w:color="000000"/>
+              <w:insideH w:val="single" w:sz="2" w:space="0" w:color="000000"/>
+            </w:tcBorders>
+            <w:shd w:fill="auto" w:val="clear"/>
+          </w:tcPr>
+          <w:p>
+            <w:pPr>
+              <w:pStyle w:val="TableContents"/>
+              <w:rPr>
+                <w:b/>
+                <w:b/>
+                <w:bCs/>
+              </w:rPr>
+            </w:pPr>
+            <w:r>
+              <w:rPr>
+                <w:b/>
+                <w:bCs/>
+              </w:rPr>
+              <w:t>Compute Distances</w:t>
+            </w:r>
+          </w:p>
+        </w:tc>
+        <w:tc>
+          <w:tcPr>
+            <w:tcW w:w="2891" w:type="dxa"/>
+            <w:tcBorders>
+              <w:left w:val="single" w:sz="2" w:space="0" w:color="000000"/>
+              <w:bottom w:val="single" w:sz="2" w:space="0" w:color="000000"/>
+              <w:insideH w:val="single" w:sz="2" w:space="0" w:color="000000"/>
+            </w:tcBorders>
+            <w:shd w:fill="auto" w:val="clear"/>
+          </w:tcPr>
+          <w:p>
+            <w:pPr>
+              <w:pStyle w:val="TableContents"/>
+              <w:rPr/>
+            </w:pPr>
+            <w:r>
+              <w:rPr/>
+              <w:t>627.4</w:t>
+            </w:r>
+            <w:r>
+              <w:rPr/>
+              <w:t>(s) – 99.8</w:t>
+            </w:r>
+            <w:r>
+              <w:rPr/>
+              <w:t>3</w:t>
+            </w:r>
+            <w:r>
+              <w:rPr/>
+              <w:t>%</w:t>
+            </w:r>
+          </w:p>
+        </w:tc>
+        <w:tc>
+          <w:tcPr>
+            <w:tcW w:w="2892" w:type="dxa"/>
+            <w:tcBorders>
+              <w:left w:val="single" w:sz="2" w:space="0" w:color="000000"/>
+              <w:bottom w:val="single" w:sz="2" w:space="0" w:color="000000"/>
+              <w:insideH w:val="single" w:sz="2" w:space="0" w:color="000000"/>
+            </w:tcBorders>
+            <w:shd w:fill="auto" w:val="clear"/>
+          </w:tcPr>
+          <w:p>
+            <w:pPr>
+              <w:pStyle w:val="TableContents"/>
+              <w:rPr/>
+            </w:pPr>
+            <w:r>
+              <w:rPr/>
+              <w:t>1.336</w:t>
+            </w:r>
+            <w:r>
+              <w:rPr/>
+              <w:t>(s) – 5</w:t>
+            </w:r>
+            <w:r>
+              <w:rPr/>
+              <w:t>2.22</w:t>
+            </w:r>
+            <w:r>
+              <w:rPr/>
+              <w:t>%</w:t>
+            </w:r>
+          </w:p>
+        </w:tc>
+        <w:tc>
+          <w:tcPr>
+            <w:tcW w:w="2820" w:type="dxa"/>
+            <w:tcBorders>
+              <w:left w:val="single" w:sz="2" w:space="0" w:color="000000"/>
+              <w:bottom w:val="single" w:sz="2" w:space="0" w:color="000000"/>
+              <w:right w:val="single" w:sz="2" w:space="0" w:color="000000"/>
+              <w:insideH w:val="single" w:sz="2" w:space="0" w:color="000000"/>
+              <w:insideV w:val="single" w:sz="2" w:space="0" w:color="000000"/>
+            </w:tcBorders>
+            <w:shd w:fill="auto" w:val="clear"/>
+          </w:tcPr>
+          <w:p>
+            <w:pPr>
+              <w:pStyle w:val="TableContents"/>
+              <w:rPr>
+                <w:color w:val="ED1C24"/>
+              </w:rPr>
+            </w:pPr>
+            <w:r>
+              <w:rPr>
+                <w:b w:val="false"/>
+                <w:bCs w:val="false"/>
+                <w:color w:val="ED1C24"/>
+              </w:rPr>
+              <w:t>3.3935</w:t>
+            </w:r>
+            <w:r>
+              <w:rPr>
+                <w:color w:val="ED1C24"/>
+              </w:rPr>
+              <w:t xml:space="preserve">(s) – </w:t>
+            </w:r>
+            <w:r>
+              <w:rPr>
+                <w:color w:val="ED1C24"/>
+              </w:rPr>
+              <w:t>68.55</w:t>
+            </w:r>
+            <w:r>
+              <w:rPr>
+                <w:color w:val="ED1C24"/>
+              </w:rPr>
+              <w:t>%</w:t>
+            </w:r>
+          </w:p>
+        </w:tc>
+      </w:tr>
+      <w:tr>
+        <w:trPr/>
+        <w:tc>
+          <w:tcPr>
+            <w:tcW w:w="1927" w:type="dxa"/>
+            <w:tcBorders>
+              <w:left w:val="single" w:sz="2" w:space="0" w:color="000000"/>
+              <w:bottom w:val="single" w:sz="2" w:space="0" w:color="000000"/>
+              <w:insideH w:val="single" w:sz="2" w:space="0" w:color="000000"/>
+            </w:tcBorders>
+            <w:shd w:fill="auto" w:val="clear"/>
+          </w:tcPr>
+          <w:p>
+            <w:pPr>
+              <w:pStyle w:val="TableContents"/>
+              <w:rPr>
+                <w:b/>
+                <w:b/>
+                <w:bCs/>
+              </w:rPr>
+            </w:pPr>
+            <w:r>
+              <w:rPr>
+                <w:b/>
+                <w:bCs/>
+              </w:rPr>
+              <w:t>Expectation</w:t>
+            </w:r>
+          </w:p>
+        </w:tc>
+        <w:tc>
+          <w:tcPr>
+            <w:tcW w:w="2891" w:type="dxa"/>
+            <w:tcBorders>
+              <w:left w:val="single" w:sz="2" w:space="0" w:color="000000"/>
+              <w:bottom w:val="single" w:sz="2" w:space="0" w:color="000000"/>
+              <w:insideH w:val="single" w:sz="2" w:space="0" w:color="000000"/>
+            </w:tcBorders>
+            <w:shd w:fill="auto" w:val="clear"/>
+          </w:tcPr>
+          <w:p>
+            <w:pPr>
+              <w:pStyle w:val="TableContents"/>
+              <w:rPr/>
+            </w:pPr>
+            <w:r>
+              <w:rPr/>
+              <w:t>0.0</w:t>
+            </w:r>
+            <w:r>
+              <w:rPr/>
+              <w:t>311</w:t>
+            </w:r>
+            <w:r>
+              <w:rPr/>
+              <w:t>(s) – 0.0</w:t>
+            </w:r>
+            <w:r>
+              <w:rPr/>
+              <w:t>0005</w:t>
+            </w:r>
+            <w:r>
+              <w:rPr/>
+              <w:t>%</w:t>
+            </w:r>
+          </w:p>
+        </w:tc>
+        <w:tc>
+          <w:tcPr>
+            <w:tcW w:w="2892" w:type="dxa"/>
+            <w:tcBorders>
+              <w:left w:val="single" w:sz="2" w:space="0" w:color="000000"/>
+              <w:bottom w:val="single" w:sz="2" w:space="0" w:color="000000"/>
+              <w:insideH w:val="single" w:sz="2" w:space="0" w:color="000000"/>
+            </w:tcBorders>
+            <w:shd w:fill="auto" w:val="clear"/>
+          </w:tcPr>
+          <w:p>
+            <w:pPr>
+              <w:pStyle w:val="TableContents"/>
+              <w:rPr/>
+            </w:pPr>
+            <w:r>
+              <w:rPr/>
+              <w:t>0.000</w:t>
+            </w:r>
+            <w:r>
+              <w:rPr/>
+              <w:t>4</w:t>
+            </w:r>
+            <w:r>
+              <w:rPr/>
+              <w:t>(s) – 0.0</w:t>
+            </w:r>
+            <w:r>
+              <w:rPr/>
+              <w:t>2</w:t>
+            </w:r>
+            <w:r>
+              <w:rPr/>
+              <w:t>%</w:t>
+            </w:r>
+          </w:p>
+        </w:tc>
+        <w:tc>
+          <w:tcPr>
+            <w:tcW w:w="2820" w:type="dxa"/>
+            <w:tcBorders>
+              <w:left w:val="single" w:sz="2" w:space="0" w:color="000000"/>
+              <w:bottom w:val="single" w:sz="2" w:space="0" w:color="000000"/>
+              <w:right w:val="single" w:sz="2" w:space="0" w:color="000000"/>
+              <w:insideH w:val="single" w:sz="2" w:space="0" w:color="000000"/>
+              <w:insideV w:val="single" w:sz="2" w:space="0" w:color="000000"/>
+            </w:tcBorders>
+            <w:shd w:fill="auto" w:val="clear"/>
+          </w:tcPr>
+          <w:p>
+            <w:pPr>
+              <w:pStyle w:val="TableContents"/>
+              <w:rPr>
+                <w:color w:val="ED1C24"/>
+              </w:rPr>
+            </w:pPr>
+            <w:r>
+              <w:rPr>
+                <w:b w:val="false"/>
+                <w:bCs w:val="false"/>
+                <w:color w:val="ED1C24"/>
+              </w:rPr>
+              <w:t>0.1570</w:t>
+            </w:r>
+            <w:r>
+              <w:rPr>
+                <w:color w:val="ED1C24"/>
+              </w:rPr>
+              <w:t xml:space="preserve">(s) – </w:t>
+            </w:r>
+            <w:r>
+              <w:rPr>
+                <w:color w:val="ED1C24"/>
+              </w:rPr>
+              <w:t>3.17</w:t>
+            </w:r>
+            <w:r>
+              <w:rPr>
+                <w:color w:val="ED1C24"/>
+              </w:rPr>
+              <w:t>%</w:t>
+            </w:r>
+          </w:p>
+        </w:tc>
+      </w:tr>
+      <w:tr>
+        <w:trPr/>
+        <w:tc>
+          <w:tcPr>
+            <w:tcW w:w="1927" w:type="dxa"/>
+            <w:tcBorders>
+              <w:left w:val="single" w:sz="2" w:space="0" w:color="000000"/>
+              <w:bottom w:val="single" w:sz="2" w:space="0" w:color="000000"/>
+              <w:insideH w:val="single" w:sz="2" w:space="0" w:color="000000"/>
+            </w:tcBorders>
+            <w:shd w:fill="auto" w:val="clear"/>
+          </w:tcPr>
+          <w:p>
+            <w:pPr>
+              <w:pStyle w:val="TableContents"/>
+              <w:rPr>
+                <w:b/>
+                <w:b/>
+                <w:bCs/>
+              </w:rPr>
+            </w:pPr>
+            <w:r>
+              <w:rPr>
+                <w:b/>
+                <w:bCs/>
+              </w:rPr>
+              <w:t>Maximaziation</w:t>
+            </w:r>
+          </w:p>
+        </w:tc>
+        <w:tc>
+          <w:tcPr>
+            <w:tcW w:w="2891" w:type="dxa"/>
+            <w:tcBorders>
+              <w:left w:val="single" w:sz="2" w:space="0" w:color="000000"/>
+              <w:bottom w:val="single" w:sz="2" w:space="0" w:color="000000"/>
+              <w:insideH w:val="single" w:sz="2" w:space="0" w:color="000000"/>
+            </w:tcBorders>
+            <w:shd w:fill="auto" w:val="clear"/>
+          </w:tcPr>
+          <w:p>
+            <w:pPr>
+              <w:pStyle w:val="TableContents"/>
+              <w:rPr/>
+            </w:pPr>
+            <w:r>
+              <w:rPr/>
+              <w:t>1.02</w:t>
+            </w:r>
+            <w:r>
+              <w:rPr/>
+              <w:t>(s) - 0.1</w:t>
+            </w:r>
+            <w:r>
+              <w:rPr/>
+              <w:t>6</w:t>
+            </w:r>
+            <w:r>
+              <w:rPr/>
+              <w:t>%</w:t>
+            </w:r>
+          </w:p>
+        </w:tc>
+        <w:tc>
+          <w:tcPr>
+            <w:tcW w:w="2892" w:type="dxa"/>
+            <w:tcBorders>
+              <w:left w:val="single" w:sz="2" w:space="0" w:color="000000"/>
+              <w:bottom w:val="single" w:sz="2" w:space="0" w:color="000000"/>
+              <w:insideH w:val="single" w:sz="2" w:space="0" w:color="000000"/>
+            </w:tcBorders>
+            <w:shd w:fill="auto" w:val="clear"/>
+          </w:tcPr>
+          <w:p>
+            <w:pPr>
+              <w:pStyle w:val="TableContents"/>
+              <w:rPr/>
+            </w:pPr>
+            <w:r>
+              <w:rPr/>
+              <w:t>1.221</w:t>
+            </w:r>
+            <w:r>
+              <w:rPr/>
+              <w:t>(s) – 4</w:t>
+            </w:r>
+            <w:r>
+              <w:rPr/>
+              <w:t>7.72</w:t>
+            </w:r>
+            <w:r>
+              <w:rPr/>
+              <w:t>%</w:t>
+            </w:r>
+          </w:p>
+        </w:tc>
+        <w:tc>
+          <w:tcPr>
+            <w:tcW w:w="2820" w:type="dxa"/>
+            <w:tcBorders>
+              <w:left w:val="single" w:sz="2" w:space="0" w:color="000000"/>
+              <w:bottom w:val="single" w:sz="2" w:space="0" w:color="000000"/>
+              <w:right w:val="single" w:sz="2" w:space="0" w:color="000000"/>
+              <w:insideH w:val="single" w:sz="2" w:space="0" w:color="000000"/>
+              <w:insideV w:val="single" w:sz="2" w:space="0" w:color="000000"/>
+            </w:tcBorders>
+            <w:shd w:fill="auto" w:val="clear"/>
+          </w:tcPr>
+          <w:p>
+            <w:pPr>
+              <w:pStyle w:val="TableContents"/>
+              <w:rPr>
+                <w:color w:val="ED1C24"/>
+              </w:rPr>
+            </w:pPr>
+            <w:r>
+              <w:rPr>
+                <w:b w:val="false"/>
+                <w:bCs w:val="false"/>
+                <w:color w:val="ED1C24"/>
+              </w:rPr>
+              <w:t>1.3980</w:t>
+            </w:r>
+            <w:r>
+              <w:rPr>
+                <w:color w:val="ED1C24"/>
+              </w:rPr>
+              <w:t xml:space="preserve">(s) – </w:t>
+            </w:r>
+            <w:r>
+              <w:rPr>
+                <w:color w:val="ED1C24"/>
+              </w:rPr>
+              <w:t>28.24</w:t>
+            </w:r>
+            <w:r>
+              <w:rPr>
+                <w:color w:val="ED1C24"/>
+              </w:rPr>
+              <w:t>%</w:t>
+            </w:r>
+          </w:p>
+        </w:tc>
+      </w:tr>
+      <w:tr>
+        <w:trPr/>
+        <w:tc>
+          <w:tcPr>
+            <w:tcW w:w="1927" w:type="dxa"/>
+            <w:tcBorders>
+              <w:left w:val="single" w:sz="2" w:space="0" w:color="000000"/>
+              <w:bottom w:val="single" w:sz="2" w:space="0" w:color="000000"/>
+              <w:insideH w:val="single" w:sz="2" w:space="0" w:color="000000"/>
+            </w:tcBorders>
+            <w:shd w:fill="auto" w:val="clear"/>
+          </w:tcPr>
+          <w:p>
+            <w:pPr>
+              <w:pStyle w:val="TableContents"/>
+              <w:rPr>
+                <w:b/>
+                <w:b/>
+                <w:bCs/>
+              </w:rPr>
+            </w:pPr>
+            <w:r>
+              <w:rPr>
+                <w:b/>
+                <w:bCs/>
+              </w:rPr>
+              <w:t>Total</w:t>
+            </w:r>
+          </w:p>
+        </w:tc>
+        <w:tc>
+          <w:tcPr>
+            <w:tcW w:w="2891" w:type="dxa"/>
+            <w:tcBorders>
+              <w:left w:val="single" w:sz="2" w:space="0" w:color="000000"/>
+              <w:bottom w:val="single" w:sz="2" w:space="0" w:color="000000"/>
+              <w:insideH w:val="single" w:sz="2" w:space="0" w:color="000000"/>
+            </w:tcBorders>
+            <w:shd w:fill="auto" w:val="clear"/>
+          </w:tcPr>
+          <w:p>
+            <w:pPr>
+              <w:pStyle w:val="TableContents"/>
+              <w:rPr/>
+            </w:pPr>
+            <w:r>
+              <w:rPr/>
+              <w:t>628.5</w:t>
+            </w:r>
+            <w:r>
+              <w:rPr/>
+              <w:t>(s) – 100%</w:t>
+            </w:r>
+          </w:p>
+        </w:tc>
+        <w:tc>
+          <w:tcPr>
+            <w:tcW w:w="2892" w:type="dxa"/>
+            <w:tcBorders>
+              <w:left w:val="single" w:sz="2" w:space="0" w:color="000000"/>
+              <w:bottom w:val="single" w:sz="2" w:space="0" w:color="000000"/>
+              <w:insideH w:val="single" w:sz="2" w:space="0" w:color="000000"/>
+            </w:tcBorders>
+            <w:shd w:fill="auto" w:val="clear"/>
+          </w:tcPr>
+          <w:p>
+            <w:pPr>
+              <w:pStyle w:val="TableContents"/>
+              <w:rPr/>
+            </w:pPr>
+            <w:r>
+              <w:rPr/>
+              <w:t>2.559</w:t>
+            </w:r>
+            <w:r>
+              <w:rPr/>
+              <w:t>(s) – 100%</w:t>
+            </w:r>
+          </w:p>
+        </w:tc>
+        <w:tc>
+          <w:tcPr>
+            <w:tcW w:w="2820" w:type="dxa"/>
+            <w:tcBorders>
+              <w:left w:val="single" w:sz="2" w:space="0" w:color="000000"/>
+              <w:bottom w:val="single" w:sz="2" w:space="0" w:color="000000"/>
+              <w:right w:val="single" w:sz="2" w:space="0" w:color="000000"/>
+              <w:insideH w:val="single" w:sz="2" w:space="0" w:color="000000"/>
+              <w:insideV w:val="single" w:sz="2" w:space="0" w:color="000000"/>
+            </w:tcBorders>
+            <w:shd w:fill="auto" w:val="clear"/>
+          </w:tcPr>
+          <w:p>
+            <w:pPr>
+              <w:pStyle w:val="TableContents"/>
+              <w:rPr>
+                <w:color w:val="ED1C24"/>
+              </w:rPr>
+            </w:pPr>
+            <w:r>
+              <w:rPr>
+                <w:b w:val="false"/>
+                <w:bCs w:val="false"/>
+                <w:color w:val="ED1C24"/>
+              </w:rPr>
+              <w:t>4.9504</w:t>
+            </w:r>
+            <w:r>
+              <w:rPr>
+                <w:color w:val="ED1C24"/>
+              </w:rPr>
+              <w:t>(s) – 100%</w:t>
+            </w:r>
+          </w:p>
+        </w:tc>
+      </w:tr>
+    </w:tbl>
+    <w:p>
+      <w:pPr>
+        <w:pStyle w:val="TextBody"/>
+        <w:rPr>
+          <w:b w:val="false"/>
+          <w:b w:val="false"/>
+          <w:bCs w:val="false"/>
+        </w:rPr>
+      </w:pPr>
+      <w:r>
+        <w:rPr>
+          <w:b w:val="false"/>
+          <w:bCs w:val="false"/>
+        </w:rPr>
+      </w:r>
+    </w:p>
+    <w:p>
+      <w:pPr>
+        <w:pStyle w:val="TextBody"/>
+        <w:rPr>
+          <w:b w:val="false"/>
+          <w:b w:val="false"/>
+          <w:bCs w:val="false"/>
+        </w:rPr>
+      </w:pPr>
+      <w:r>
+        <w:rPr>
+          <w:b w:val="false"/>
+          <w:bCs w:val="false"/>
+        </w:rPr>
+      </w:r>
+    </w:p>
+    <w:p>
+      <w:pPr>
+        <w:pStyle w:val="TextBody"/>
+        <w:rPr>
+          <w:b/>
+          <w:b/>
+          <w:bCs/>
+        </w:rPr>
+      </w:pPr>
+      <w:r>
+        <w:rPr>
+          <w:b/>
+          <w:bCs/>
+        </w:rPr>
+        <w:t>Jacob’s Vectorized Kmeans with Numba</w:t>
+      </w:r>
+      <w:r>
+        <w:rPr>
+          <w:b w:val="false"/>
+          <w:bCs w:val="false"/>
+        </w:rPr>
+        <w:t xml:space="preserve"> </w:t>
+      </w:r>
+      <w:r>
+        <w:rPr>
+          <w:b w:val="false"/>
+          <w:bCs w:val="false"/>
+        </w:rPr>
+        <w:t xml:space="preserve">speedup: 628.5/4.9504 = </w:t>
+      </w:r>
+      <w:bookmarkStart w:id="1" w:name="__DdeLink__62_1427181362"/>
+      <w:r>
+        <w:rPr>
+          <w:b w:val="false"/>
+          <w:bCs w:val="false"/>
+        </w:rPr>
+        <w:t>126.95</w:t>
+      </w:r>
+      <w:bookmarkEnd w:id="1"/>
+      <w:r>
+        <w:rPr>
+          <w:b w:val="false"/>
+          <w:bCs w:val="false"/>
+        </w:rPr>
+        <w:t xml:space="preserve"> →</w:t>
+      </w:r>
+      <w:r>
+        <w:rPr>
+          <w:b w:val="false"/>
+          <w:bCs w:val="false"/>
+        </w:rPr>
+        <w:t xml:space="preserve"> 1.3%</w:t>
+      </w:r>
+    </w:p>
+    <w:p>
+      <w:pPr>
+        <w:pStyle w:val="TextBody"/>
+        <w:rPr>
+          <w:b/>
+          <w:b/>
+          <w:bCs/>
+        </w:rPr>
+      </w:pPr>
+      <w:r>
+        <w:rPr>
+          <w:b/>
+          <w:bCs/>
+        </w:rPr>
+        <w:t>My Vectorized Kmeans</w:t>
+      </w:r>
+      <w:r>
+        <w:rPr>
+          <w:b w:val="false"/>
+          <w:bCs w:val="false"/>
+        </w:rPr>
+        <w:t xml:space="preserve"> speedup: 628.5/4.9504 = 245.6 →</w:t>
+      </w:r>
+      <w:r>
+        <w:rPr>
+          <w:b w:val="false"/>
+          <w:bCs w:val="false"/>
+        </w:rPr>
+        <w:t xml:space="preserve"> 2.5%</w:t>
+      </w:r>
+    </w:p>
+    <w:p>
+      <w:pPr>
+        <w:pStyle w:val="TextBody"/>
+        <w:rPr>
+          <w:b w:val="false"/>
+          <w:b w:val="false"/>
+          <w:bCs w:val="false"/>
+        </w:rPr>
+      </w:pPr>
+      <w:r>
+        <w:rPr>
+          <w:b w:val="false"/>
+          <w:bCs w:val="false"/>
+        </w:rPr>
+        <w:t xml:space="preserve">Plotting Amdahl’s Law </w:t>
+      </w:r>
+      <w:r>
+        <w:rPr>
+          <w:b w:val="false"/>
+          <w:bCs w:val="false"/>
+        </w:rPr>
+        <w:t>along with the two speed ups:</w:t>
+      </w:r>
+    </w:p>
+    <w:p>
+      <w:pPr>
+        <w:pStyle w:val="TextBody"/>
+        <w:rPr>
+          <w:b w:val="false"/>
+          <w:b w:val="false"/>
+          <w:bCs w:val="false"/>
+        </w:rPr>
+      </w:pPr>
+      <w:r>
+        <w:rPr>
+          <w:b w:val="false"/>
+          <w:bCs w:val="false"/>
+        </w:rPr>
+        <w:drawing>
+          <wp:anchor behindDoc="0" distT="0" distB="0" distL="0" distR="0" simplePos="0" locked="0" layoutInCell="1" allowOverlap="1" relativeHeight="10">
+            <wp:simplePos x="0" y="0"/>
+            <wp:positionH relativeFrom="column">
+              <wp:align>center</wp:align>
+            </wp:positionH>
+            <wp:positionV relativeFrom="paragraph">
+              <wp:posOffset>635</wp:posOffset>
+            </wp:positionV>
+            <wp:extent cx="5852160" cy="4389120"/>
+            <wp:effectExtent l="0" t="0" r="0" b="0"/>
+            <wp:wrapSquare wrapText="largest"/>
+            <wp:docPr id="10" name="Image9" descr=""/>
+            <wp:cNvGraphicFramePr>
+              <a:graphicFrameLocks xmlns:a="http://schemas.openxmlformats.org/drawingml/2006/main" noChangeAspect="1"/>
+            </wp:cNvGraphicFramePr>
+            <a:graphic xmlns:a="http://schemas.openxmlformats.org/drawingml/2006/main">
+              <a:graphicData uri="http://schemas.openxmlformats.org/drawingml/2006/picture">
+                <pic:pic xmlns:pic="http://schemas.openxmlformats.org/drawingml/2006/picture">
+                  <pic:nvPicPr>
+                    <pic:cNvPr id="10" name="Image9" descr=""/>
+                    <pic:cNvPicPr>
+                      <a:picLocks noChangeAspect="1" noChangeArrowheads="1"/>
+                    </pic:cNvPicPr>
+                  </pic:nvPicPr>
+                  <pic:blipFill>
+                    <a:blip r:embed="rId21"/>
+                    <a:stretch>
+                      <a:fillRect/>
+                    </a:stretch>
+                  </pic:blipFill>
+                  <pic:spPr bwMode="auto">
+                    <a:xfrm>
+                      <a:off x="0" y="0"/>
+                      <a:ext cx="5852160" cy="4389120"/>
+                    </a:xfrm>
+                    <a:prstGeom prst="rect">
+                      <a:avLst/>
+                    </a:prstGeom>
+                  </pic:spPr>
+                </pic:pic>
+              </a:graphicData>
+            </a:graphic>
+          </wp:anchor>
+        </w:drawing>
+      </w:r>
+    </w:p>
+    <w:p>
+      <w:pPr>
+        <w:pStyle w:val="TextBody"/>
+        <w:spacing w:before="0" w:after="140"/>
+        <w:rPr>
+          <w:b w:val="false"/>
+          <w:b w:val="false"/>
+          <w:bCs w:val="false"/>
+        </w:rPr>
+      </w:pPr>
+      <w:r>
+        <w:rPr>
+          <w:b w:val="false"/>
+          <w:bCs w:val="false"/>
+        </w:rPr>
       </w:r>
     </w:p>
     <w:sectPr>

</xml_diff>